<commit_message>
Added Use Case IDs + Created PDF copies of word files
</commit_message>
<xml_diff>
--- a/Lab1 Deliverables/Functional Requirements.docx
+++ b/Lab1 Deliverables/Functional Requirements.docx
@@ -28,15 +28,7 @@
         <w:ind w:left="720"/>
       </w:pPr>
       <w:r>
-        <w:t xml:space="preserve">Testable: All requirements must be passable or </w:t>
-      </w:r>
-      <w:proofErr w:type="spellStart"/>
-      <w:r>
-        <w:t>failable</w:t>
-      </w:r>
-      <w:proofErr w:type="spellEnd"/>
-      <w:r>
-        <w:t>!</w:t>
+        <w:t>Testable: All requirements must be passable or failable!</w:t>
       </w:r>
     </w:p>
     <w:p>
@@ -120,10 +112,7 @@
         <w:ind w:left="720"/>
       </w:pPr>
       <w:r>
-        <w:t>Headers must be of a noun (e.g. "ACCOUNTS", not "CREATING ACCOUN</w:t>
-      </w:r>
-      <w:r>
-        <w:t>TS").</w:t>
+        <w:t>Headers must be of a noun (e.g. "ACCOUNTS", not "CREATING ACCOUNTS").</w:t>
       </w:r>
     </w:p>
     <w:p/>
@@ -170,10 +159,7 @@
         </w:numPr>
       </w:pPr>
       <w:r>
-        <w:t>If signed out, the system must let the user sign in using a Google Account</w:t>
-      </w:r>
-      <w:r>
-        <w:t>.</w:t>
+        <w:t>If signed out, the system must let the user sign in using a Google Account.</w:t>
       </w:r>
     </w:p>
     <w:p>
@@ -237,10 +223,7 @@
         </w:numPr>
       </w:pPr>
       <w:r>
-        <w:t>The sy</w:t>
-      </w:r>
-      <w:r>
-        <w:t>stem must ask the user to set a Home Location when signing up.</w:t>
+        <w:t>The system must ask the user to set a Home Location when signing up.</w:t>
       </w:r>
     </w:p>
     <w:p>
@@ -273,10 +256,7 @@
         </w:numPr>
       </w:pPr>
       <w:r>
-        <w:t>The system must use the user's GP</w:t>
-      </w:r>
-      <w:r>
-        <w:t>S location to suggest an initial Home Location.</w:t>
+        <w:t>The system must use the user's GPS location to suggest an initial Home Location.</w:t>
       </w:r>
     </w:p>
     <w:p>
@@ -376,10 +356,7 @@
         </w:numPr>
       </w:pPr>
       <w:r>
-        <w:t>The system must let the user filt</w:t>
-      </w:r>
-      <w:r>
-        <w:t>er product search results to only contain products that they are currently selling.</w:t>
+        <w:t>The system must let the user filter product search results to only contain products that they are currently selling.</w:t>
       </w:r>
     </w:p>
     <w:p>
@@ -423,10 +400,7 @@
         </w:numPr>
       </w:pPr>
       <w:r>
-        <w:t>The sy</w:t>
-      </w:r>
-      <w:r>
-        <w:t>stem must let the user view a product's seller's name.</w:t>
+        <w:t>The system must let the user view a product's seller's name.</w:t>
       </w:r>
     </w:p>
     <w:p>
@@ -449,37 +423,18 @@
       </w:pPr>
       <w:r>
         <w:lastRenderedPageBreak/>
-        <w:t xml:space="preserve">If the product has </w:t>
-      </w:r>
-      <w:proofErr w:type="spellStart"/>
-      <w:r>
-        <w:t>Show</w:t>
-      </w:r>
-      <w:proofErr w:type="spellEnd"/>
-      <w:r>
-        <w:t xml:space="preserve"> Seller Home Location enabled, the system must let the user view a product's seller's Home Location, using a map </w:t>
-      </w:r>
-      <w:r>
-        <w:t>rendered by the Google Maps API.</w:t>
-      </w:r>
-    </w:p>
-    <w:p>
-      <w:pPr>
-        <w:numPr>
-          <w:ilvl w:val="0"/>
-          <w:numId w:val="1"/>
-        </w:numPr>
-      </w:pPr>
-      <w:r>
-        <w:t xml:space="preserve">If the product has </w:t>
-      </w:r>
-      <w:proofErr w:type="spellStart"/>
-      <w:r>
-        <w:t>Show</w:t>
-      </w:r>
-      <w:proofErr w:type="spellEnd"/>
-      <w:r>
-        <w:t xml:space="preserve"> Seller Home Location enabled, the system must let the user view a product's seller's Home Location, using an address.</w:t>
+        <w:t>If the product has Show Seller Home Location enabled, the system must let the user view a product's seller's Home Location, using a map rendered by the Google Maps API.</w:t>
+      </w:r>
+    </w:p>
+    <w:p>
+      <w:pPr>
+        <w:numPr>
+          <w:ilvl w:val="0"/>
+          <w:numId w:val="1"/>
+        </w:numPr>
+      </w:pPr>
+      <w:r>
+        <w:t>If the product has Show Seller Home Location enabled, the system must let the user view a product's seller's Home Location, using an address.</w:t>
       </w:r>
     </w:p>
     <w:p>
@@ -501,10 +456,7 @@
         </w:numPr>
       </w:pPr>
       <w:r>
-        <w:t>If signed in, the syste</w:t>
-      </w:r>
-      <w:r>
-        <w:t>m must let the user remove a product they are selling.</w:t>
+        <w:t>If signed in, the system must let the user remove a product they are selling.</w:t>
       </w:r>
     </w:p>
     <w:p>
@@ -537,10 +489,7 @@
         </w:numPr>
       </w:pPr>
       <w:r>
-        <w:t>The system must ensure that all products' pictures a</w:t>
-      </w:r>
-      <w:r>
-        <w:t>re 4000 pixels wide or less.</w:t>
+        <w:t>The system must ensure that all products' pictures are 4000 pixels wide or less.</w:t>
       </w:r>
     </w:p>
     <w:p>
@@ -573,10 +522,7 @@
         </w:numPr>
       </w:pPr>
       <w:r>
-        <w:t xml:space="preserve">The system must ensure that all products' pictures are 100 pixels </w:t>
-      </w:r>
-      <w:r>
-        <w:t>tall or more.</w:t>
+        <w:t>The system must ensure that all products' pictures are 100 pixels tall or more.</w:t>
       </w:r>
     </w:p>
     <w:p>
@@ -689,10 +635,7 @@
         </w:numPr>
       </w:pPr>
       <w:r>
-        <w:t>Rema</w:t>
-      </w:r>
-      <w:r>
-        <w:t>ining duration</w:t>
+        <w:t>Remaining duration</w:t>
       </w:r>
     </w:p>
     <w:p>
@@ -736,10 +679,7 @@
         </w:numPr>
       </w:pPr>
       <w:r>
-        <w:t xml:space="preserve">For each product, the more buyers needed to reach a threshold, the lower the </w:t>
-      </w:r>
-      <w:r>
-        <w:t>product’s unit price gets for that threshold.</w:t>
+        <w:t>For each product, the more buyers needed to reach a threshold, the lower the product’s unit price gets for that threshold.</w:t>
       </w:r>
     </w:p>
     <w:p>
@@ -761,70 +701,40 @@
         </w:numPr>
       </w:pPr>
       <w:r>
-        <w:t xml:space="preserve">Once a product’s total buyers reach the total units of that product available, the queue no longer </w:t>
-      </w:r>
-      <w:proofErr w:type="spellStart"/>
-      <w:r>
-        <w:t>accpets</w:t>
-      </w:r>
-      <w:proofErr w:type="spellEnd"/>
-      <w:r>
-        <w:t xml:space="preserve"> new buyers, unless exis</w:t>
-      </w:r>
-      <w:r>
-        <w:t>ting buyers drop the product within the queue’s duration.</w:t>
-      </w:r>
-    </w:p>
-    <w:p>
-      <w:pPr>
-        <w:numPr>
-          <w:ilvl w:val="0"/>
-          <w:numId w:val="1"/>
-        </w:numPr>
-      </w:pPr>
-      <w:r>
-        <w:t xml:space="preserve">The seller can change all his products’ queue duration </w:t>
-      </w:r>
-      <w:proofErr w:type="spellStart"/>
-      <w:r>
-        <w:t>anytime</w:t>
-      </w:r>
-      <w:proofErr w:type="spellEnd"/>
-      <w:r>
-        <w:t xml:space="preserve"> before the queue is closed.</w:t>
-      </w:r>
-    </w:p>
-    <w:p>
-      <w:pPr>
-        <w:numPr>
-          <w:ilvl w:val="0"/>
-          <w:numId w:val="1"/>
-        </w:numPr>
-      </w:pPr>
-      <w:r>
-        <w:t xml:space="preserve">Buyers can drop the product and leave its queue </w:t>
-      </w:r>
-      <w:proofErr w:type="spellStart"/>
-      <w:r>
-        <w:t>anytime</w:t>
-      </w:r>
-      <w:proofErr w:type="spellEnd"/>
-      <w:r>
-        <w:t xml:space="preserve"> before its queue closes.</w:t>
-      </w:r>
-    </w:p>
-    <w:p>
-      <w:pPr>
-        <w:numPr>
-          <w:ilvl w:val="0"/>
-          <w:numId w:val="1"/>
-        </w:numPr>
-      </w:pPr>
-      <w:r>
-        <w:t>The system must ensure tha</w:t>
-      </w:r>
-      <w:r>
-        <w:t>t all queues' unit price is at least $0.01.</w:t>
+        <w:t>Once a product’s total buyers reach the total units of that product available, the queue no longer accpets new buyers, unless existing buyers drop the product within the queue’s duration.</w:t>
+      </w:r>
+    </w:p>
+    <w:p>
+      <w:pPr>
+        <w:numPr>
+          <w:ilvl w:val="0"/>
+          <w:numId w:val="1"/>
+        </w:numPr>
+      </w:pPr>
+      <w:r>
+        <w:t>The seller can change all his products’ queue duration anytime before the queue is closed.</w:t>
+      </w:r>
+    </w:p>
+    <w:p>
+      <w:pPr>
+        <w:numPr>
+          <w:ilvl w:val="0"/>
+          <w:numId w:val="1"/>
+        </w:numPr>
+      </w:pPr>
+      <w:r>
+        <w:t>Buyers can drop the product and leave its queue anytime before its queue closes.</w:t>
+      </w:r>
+    </w:p>
+    <w:p>
+      <w:pPr>
+        <w:numPr>
+          <w:ilvl w:val="0"/>
+          <w:numId w:val="1"/>
+        </w:numPr>
+      </w:pPr>
+      <w:r>
+        <w:t>The system must ensure that all queues' unit price is at least $0.01.</w:t>
       </w:r>
     </w:p>
     <w:p>
@@ -876,24 +786,18 @@
       </w:pPr>
       <w:r>
         <w:lastRenderedPageBreak/>
-        <w:t>Once a group chat fo</w:t>
-      </w:r>
-      <w:r>
-        <w:t>r a product is created, all existing buyers and the seller of that particular product is added into the group chat.</w:t>
-      </w:r>
-    </w:p>
-    <w:p>
-      <w:pPr>
-        <w:numPr>
-          <w:ilvl w:val="0"/>
-          <w:numId w:val="1"/>
-        </w:numPr>
-      </w:pPr>
-      <w:r>
-        <w:t>Once a group chat for a product is created, during the duration that product’s queue is open, new buyers will be automatically added into th</w:t>
-      </w:r>
-      <w:r>
-        <w:t>e group chat.</w:t>
+        <w:t>Once a group chat for a product is created, all existing buyers and the seller of that particular product is added into the group chat.</w:t>
+      </w:r>
+    </w:p>
+    <w:p>
+      <w:pPr>
+        <w:numPr>
+          <w:ilvl w:val="0"/>
+          <w:numId w:val="1"/>
+        </w:numPr>
+      </w:pPr>
+      <w:r>
+        <w:t>Once a group chat for a product is created, during the duration that product’s queue is open, new buyers will be automatically added into the group chat.</w:t>
       </w:r>
     </w:p>
     <w:p>
@@ -926,10 +830,7 @@
         </w:numPr>
       </w:pPr>
       <w:r>
-        <w:t xml:space="preserve">The system must let buyers to leave a product’s Group Chat, if they have dropped the product or once </w:t>
-      </w:r>
-      <w:r>
-        <w:t>the queue is closed.</w:t>
+        <w:t>The system must let buyers to leave a product’s Group Chat, if they have dropped the product or once the queue is closed.</w:t>
       </w:r>
     </w:p>
     <w:p>
@@ -973,10 +874,7 @@
         </w:numPr>
       </w:pPr>
       <w:r>
-        <w:t>The system must distinguish which particip</w:t>
-      </w:r>
-      <w:r>
-        <w:t>ants are buyers who opt to be distributors (with a distributor badge).</w:t>
+        <w:t>The system must distinguish which participants are buyers who opt to be distributors (with a distributor badge).</w:t>
       </w:r>
     </w:p>
     <w:p>
@@ -1053,10 +951,7 @@
         </w:numPr>
       </w:pPr>
       <w:r>
-        <w:t>The system must access t</w:t>
-      </w:r>
-      <w:r>
-        <w:t>he user's image gallery.</w:t>
+        <w:t>The system must access the user's image gallery.</w:t>
       </w:r>
     </w:p>
     <w:p>
@@ -1089,10 +984,7 @@
         </w:numPr>
       </w:pPr>
       <w:r>
-        <w:t>If the system is signed into a Seller Account, and the Seller owns the G</w:t>
-      </w:r>
-      <w:r>
-        <w:t>roup Chat's product, the system must let the user to close the Group Chat once its queue closes.</w:t>
+        <w:t>If the system is signed into a Seller Account, and the Seller owns the Group Chat's product, the system must let the user to close the Group Chat once its queue closes.</w:t>
       </w:r>
     </w:p>
     <w:p/>
@@ -1128,10 +1020,7 @@
         </w:numPr>
       </w:pPr>
       <w:r>
-        <w:t>Each user’s home location is repre</w:t>
-      </w:r>
-      <w:r>
-        <w:t>sented by pins.</w:t>
+        <w:t>Each user’s home location is represented by pins.</w:t>
       </w:r>
     </w:p>
     <w:p>
@@ -1142,15 +1031,7 @@
         </w:numPr>
       </w:pPr>
       <w:r>
-        <w:t xml:space="preserve">These pins will be differentiated by </w:t>
-      </w:r>
-      <w:proofErr w:type="spellStart"/>
-      <w:r>
-        <w:t>color</w:t>
-      </w:r>
-      <w:proofErr w:type="spellEnd"/>
-      <w:r>
-        <w:t xml:space="preserve"> to represent the 4 types of users below</w:t>
+        <w:t>These pins will be differentiated by color to represent the 4 types of users below</w:t>
       </w:r>
     </w:p>
     <w:p>
@@ -1217,6 +1098,56 @@
     </w:sectPr>
   </w:body>
 </w:document>
+</file>
+
+<file path=word/endnotes.xml><?xml version="1.0" encoding="utf-8"?>
+<w:endnotes xmlns:wpc="http://schemas.microsoft.com/office/word/2010/wordprocessingCanvas" xmlns:cx="http://schemas.microsoft.com/office/drawing/2014/chartex" xmlns:cx1="http://schemas.microsoft.com/office/drawing/2015/9/8/chartex" xmlns:cx2="http://schemas.microsoft.com/office/drawing/2015/10/21/chartex" xmlns:cx3="http://schemas.microsoft.com/office/drawing/2016/5/9/chartex" xmlns:cx4="http://schemas.microsoft.com/office/drawing/2016/5/10/chartex" xmlns:cx5="http://schemas.microsoft.com/office/drawing/2016/5/11/chartex" xmlns:cx6="http://schemas.microsoft.com/office/drawing/2016/5/12/chartex" xmlns:cx7="http://schemas.microsoft.com/office/drawing/2016/5/13/chartex" xmlns:cx8="http://schemas.microsoft.com/office/drawing/2016/5/14/chartex" xmlns:mc="http://schemas.openxmlformats.org/markup-compatibility/2006" xmlns:aink="http://schemas.microsoft.com/office/drawing/2016/ink" xmlns:am3d="http://schemas.microsoft.com/office/drawing/2017/model3d" xmlns:o="urn:schemas-microsoft-com:office:office" xmlns:oel="http://schemas.microsoft.com/office/2019/extlst" xmlns:r="http://schemas.openxmlformats.org/officeDocument/2006/relationships" xmlns:m="http://schemas.openxmlformats.org/officeDocument/2006/math" xmlns:v="urn:schemas-microsoft-com:vml" xmlns:wp14="http://schemas.microsoft.com/office/word/2010/wordprocessingDrawing" xmlns:wp="http://schemas.openxmlformats.org/drawingml/2006/wordprocessingDrawing" xmlns:w10="urn:schemas-microsoft-com:office:word" xmlns:w="http://schemas.openxmlformats.org/wordprocessingml/2006/main" xmlns:w14="http://schemas.microsoft.com/office/word/2010/wordml" xmlns:w15="http://schemas.microsoft.com/office/word/2012/wordml" xmlns:w16cex="http://schemas.microsoft.com/office/word/2018/wordml/cex" xmlns:w16cid="http://schemas.microsoft.com/office/word/2016/wordml/cid" xmlns:w16="http://schemas.microsoft.com/office/word/2018/wordml" xmlns:w16sdtdh="http://schemas.microsoft.com/office/word/2020/wordml/sdtdatahash" xmlns:w16se="http://schemas.microsoft.com/office/word/2015/wordml/symex" xmlns:wpg="http://schemas.microsoft.com/office/word/2010/wordprocessingGroup" xmlns:wpi="http://schemas.microsoft.com/office/word/2010/wordprocessingInk" xmlns:wne="http://schemas.microsoft.com/office/word/2006/wordml" xmlns:wps="http://schemas.microsoft.com/office/word/2010/wordprocessingShape" mc:Ignorable="w14 w15 w16se w16cid w16 w16cex w16sdtdh wp14">
+  <w:endnote w:type="separator" w:id="-1">
+    <w:p>
+      <w:pPr>
+        <w:spacing w:line="240" w:lineRule="auto"/>
+      </w:pPr>
+      <w:r>
+        <w:separator/>
+      </w:r>
+    </w:p>
+  </w:endnote>
+  <w:endnote w:type="continuationSeparator" w:id="0">
+    <w:p>
+      <w:pPr>
+        <w:spacing w:line="240" w:lineRule="auto"/>
+      </w:pPr>
+      <w:r>
+        <w:continuationSeparator/>
+      </w:r>
+    </w:p>
+  </w:endnote>
+</w:endnotes>
+</file>
+
+<file path=word/footnotes.xml><?xml version="1.0" encoding="utf-8"?>
+<w:footnotes xmlns:wpc="http://schemas.microsoft.com/office/word/2010/wordprocessingCanvas" xmlns:cx="http://schemas.microsoft.com/office/drawing/2014/chartex" xmlns:cx1="http://schemas.microsoft.com/office/drawing/2015/9/8/chartex" xmlns:cx2="http://schemas.microsoft.com/office/drawing/2015/10/21/chartex" xmlns:cx3="http://schemas.microsoft.com/office/drawing/2016/5/9/chartex" xmlns:cx4="http://schemas.microsoft.com/office/drawing/2016/5/10/chartex" xmlns:cx5="http://schemas.microsoft.com/office/drawing/2016/5/11/chartex" xmlns:cx6="http://schemas.microsoft.com/office/drawing/2016/5/12/chartex" xmlns:cx7="http://schemas.microsoft.com/office/drawing/2016/5/13/chartex" xmlns:cx8="http://schemas.microsoft.com/office/drawing/2016/5/14/chartex" xmlns:mc="http://schemas.openxmlformats.org/markup-compatibility/2006" xmlns:aink="http://schemas.microsoft.com/office/drawing/2016/ink" xmlns:am3d="http://schemas.microsoft.com/office/drawing/2017/model3d" xmlns:o="urn:schemas-microsoft-com:office:office" xmlns:oel="http://schemas.microsoft.com/office/2019/extlst" xmlns:r="http://schemas.openxmlformats.org/officeDocument/2006/relationships" xmlns:m="http://schemas.openxmlformats.org/officeDocument/2006/math" xmlns:v="urn:schemas-microsoft-com:vml" xmlns:wp14="http://schemas.microsoft.com/office/word/2010/wordprocessingDrawing" xmlns:wp="http://schemas.openxmlformats.org/drawingml/2006/wordprocessingDrawing" xmlns:w10="urn:schemas-microsoft-com:office:word" xmlns:w="http://schemas.openxmlformats.org/wordprocessingml/2006/main" xmlns:w14="http://schemas.microsoft.com/office/word/2010/wordml" xmlns:w15="http://schemas.microsoft.com/office/word/2012/wordml" xmlns:w16cex="http://schemas.microsoft.com/office/word/2018/wordml/cex" xmlns:w16cid="http://schemas.microsoft.com/office/word/2016/wordml/cid" xmlns:w16="http://schemas.microsoft.com/office/word/2018/wordml" xmlns:w16sdtdh="http://schemas.microsoft.com/office/word/2020/wordml/sdtdatahash" xmlns:w16se="http://schemas.microsoft.com/office/word/2015/wordml/symex" xmlns:wpg="http://schemas.microsoft.com/office/word/2010/wordprocessingGroup" xmlns:wpi="http://schemas.microsoft.com/office/word/2010/wordprocessingInk" xmlns:wne="http://schemas.microsoft.com/office/word/2006/wordml" xmlns:wps="http://schemas.microsoft.com/office/word/2010/wordprocessingShape" mc:Ignorable="w14 w15 w16se w16cid w16 w16cex w16sdtdh wp14">
+  <w:footnote w:type="separator" w:id="-1">
+    <w:p>
+      <w:pPr>
+        <w:spacing w:line="240" w:lineRule="auto"/>
+      </w:pPr>
+      <w:r>
+        <w:separator/>
+      </w:r>
+    </w:p>
+  </w:footnote>
+  <w:footnote w:type="continuationSeparator" w:id="0">
+    <w:p>
+      <w:pPr>
+        <w:spacing w:line="240" w:lineRule="auto"/>
+      </w:pPr>
+      <w:r>
+        <w:continuationSeparator/>
+      </w:r>
+    </w:p>
+  </w:footnote>
+</w:footnotes>
 </file>
 
 <file path=word/numbering.xml><?xml version="1.0" encoding="utf-8"?>
@@ -2028,6 +1959,50 @@
       <w:szCs w:val="30"/>
     </w:rPr>
   </w:style>
+  <w:style w:type="paragraph" w:styleId="Header">
+    <w:name w:val="header"/>
+    <w:basedOn w:val="Normal"/>
+    <w:link w:val="HeaderChar"/>
+    <w:uiPriority w:val="99"/>
+    <w:unhideWhenUsed/>
+    <w:rsid w:val="00773183"/>
+    <w:pPr>
+      <w:tabs>
+        <w:tab w:val="center" w:pos="4513"/>
+        <w:tab w:val="right" w:pos="9026"/>
+      </w:tabs>
+      <w:spacing w:line="240" w:lineRule="auto"/>
+    </w:pPr>
+  </w:style>
+  <w:style w:type="character" w:customStyle="1" w:styleId="HeaderChar">
+    <w:name w:val="Header Char"/>
+    <w:basedOn w:val="DefaultParagraphFont"/>
+    <w:link w:val="Header"/>
+    <w:uiPriority w:val="99"/>
+    <w:rsid w:val="00773183"/>
+  </w:style>
+  <w:style w:type="paragraph" w:styleId="Footer">
+    <w:name w:val="footer"/>
+    <w:basedOn w:val="Normal"/>
+    <w:link w:val="FooterChar"/>
+    <w:uiPriority w:val="99"/>
+    <w:unhideWhenUsed/>
+    <w:rsid w:val="00773183"/>
+    <w:pPr>
+      <w:tabs>
+        <w:tab w:val="center" w:pos="4513"/>
+        <w:tab w:val="right" w:pos="9026"/>
+      </w:tabs>
+      <w:spacing w:line="240" w:lineRule="auto"/>
+    </w:pPr>
+  </w:style>
+  <w:style w:type="character" w:customStyle="1" w:styleId="FooterChar">
+    <w:name w:val="Footer Char"/>
+    <w:basedOn w:val="DefaultParagraphFont"/>
+    <w:link w:val="Footer"/>
+    <w:uiPriority w:val="99"/>
+    <w:rsid w:val="00773183"/>
+  </w:style>
 </w:styles>
 </file>
 

</xml_diff>

<commit_message>
Added changes to Use Case Model
</commit_message>
<xml_diff>
--- a/Lab1 Deliverables/Functional Requirements.docx
+++ b/Lab1 Deliverables/Functional Requirements.docx
@@ -28,7 +28,15 @@
         <w:ind w:left="720"/>
       </w:pPr>
       <w:r>
-        <w:t>Testable: All requirements must be passable or failable!</w:t>
+        <w:t xml:space="preserve">Testable: All requirements must be passable or </w:t>
+      </w:r>
+      <w:proofErr w:type="spellStart"/>
+      <w:r>
+        <w:t>failable</w:t>
+      </w:r>
+      <w:proofErr w:type="spellEnd"/>
+      <w:r>
+        <w:t>!</w:t>
       </w:r>
     </w:p>
     <w:p>
@@ -423,18 +431,34 @@
       </w:pPr>
       <w:r>
         <w:lastRenderedPageBreak/>
-        <w:t>If the product has Show Seller Home Location enabled, the system must let the user view a product's seller's Home Location, using a map rendered by the Google Maps API.</w:t>
-      </w:r>
-    </w:p>
-    <w:p>
-      <w:pPr>
-        <w:numPr>
-          <w:ilvl w:val="0"/>
-          <w:numId w:val="1"/>
-        </w:numPr>
-      </w:pPr>
-      <w:r>
-        <w:t>If the product has Show Seller Home Location enabled, the system must let the user view a product's seller's Home Location, using an address.</w:t>
+        <w:t xml:space="preserve">If the product has </w:t>
+      </w:r>
+      <w:proofErr w:type="spellStart"/>
+      <w:r>
+        <w:t>Show</w:t>
+      </w:r>
+      <w:proofErr w:type="spellEnd"/>
+      <w:r>
+        <w:t xml:space="preserve"> Seller Home Location enabled, the system must let the user view a product's seller's Home Location, using a map rendered by the Google Maps API.</w:t>
+      </w:r>
+    </w:p>
+    <w:p>
+      <w:pPr>
+        <w:numPr>
+          <w:ilvl w:val="0"/>
+          <w:numId w:val="1"/>
+        </w:numPr>
+      </w:pPr>
+      <w:r>
+        <w:t xml:space="preserve">If the product has </w:t>
+      </w:r>
+      <w:proofErr w:type="spellStart"/>
+      <w:r>
+        <w:t>Show</w:t>
+      </w:r>
+      <w:proofErr w:type="spellEnd"/>
+      <w:r>
+        <w:t xml:space="preserve"> Seller Home Location enabled, the system must let the user view a product's seller's Home Location, using an address.</w:t>
       </w:r>
     </w:p>
     <w:p>
@@ -624,7 +648,13 @@
         </w:numPr>
       </w:pPr>
       <w:r>
-        <w:t>Thresholds,  showing users the number of buyers to reach that threshold and its corresponding product’s unit price.</w:t>
+        <w:t xml:space="preserve">Thresholds, showing users the number of </w:t>
+      </w:r>
+      <w:r>
+        <w:t>buys</w:t>
+      </w:r>
+      <w:r>
+        <w:t xml:space="preserve"> to reach that threshold and its corresponding product’s unit price.</w:t>
       </w:r>
     </w:p>
     <w:p>
@@ -657,7 +687,32 @@
         </w:numPr>
       </w:pPr>
       <w:r>
-        <w:t>If signed in, the system must let buyers join any product’s queue.</w:t>
+        <w:t xml:space="preserve">If signed in, the system must let buyers </w:t>
+      </w:r>
+      <w:r>
+        <w:t>buy a selected quantity of products if</w:t>
+      </w:r>
+    </w:p>
+    <w:p>
+      <w:pPr>
+        <w:numPr>
+          <w:ilvl w:val="1"/>
+          <w:numId w:val="1"/>
+        </w:numPr>
+      </w:pPr>
+      <w:r>
+        <w:t>There are sufficient available units left</w:t>
+      </w:r>
+    </w:p>
+    <w:p>
+      <w:pPr>
+        <w:numPr>
+          <w:ilvl w:val="1"/>
+          <w:numId w:val="1"/>
+        </w:numPr>
+      </w:pPr>
+      <w:r>
+        <w:t>The products’ queues are still open</w:t>
       </w:r>
     </w:p>
     <w:p>
@@ -701,29 +756,51 @@
         </w:numPr>
       </w:pPr>
       <w:r>
-        <w:t>Once a product’s total buyers reach the total units of that product available, the queue no longer accpets new buyers, unless existing buyers drop the product within the queue’s duration.</w:t>
-      </w:r>
-    </w:p>
-    <w:p>
-      <w:pPr>
-        <w:numPr>
-          <w:ilvl w:val="0"/>
-          <w:numId w:val="1"/>
-        </w:numPr>
-      </w:pPr>
-      <w:r>
-        <w:t>The seller can change all his products’ queue duration anytime before the queue is closed.</w:t>
-      </w:r>
-    </w:p>
-    <w:p>
-      <w:pPr>
-        <w:numPr>
-          <w:ilvl w:val="0"/>
-          <w:numId w:val="1"/>
-        </w:numPr>
-      </w:pPr>
-      <w:r>
-        <w:t>Buyers can drop the product and leave its queue anytime before its queue closes.</w:t>
+        <w:t>Once a product’s total buyers reach the total units of that product available, the queue no longer acce</w:t>
+      </w:r>
+      <w:r>
+        <w:t>p</w:t>
+      </w:r>
+      <w:r>
+        <w:t>ts new buyers, unless existing buyers drop the product within the queue’s duration.</w:t>
+      </w:r>
+    </w:p>
+    <w:p>
+      <w:pPr>
+        <w:numPr>
+          <w:ilvl w:val="0"/>
+          <w:numId w:val="1"/>
+        </w:numPr>
+      </w:pPr>
+      <w:r>
+        <w:t xml:space="preserve">The seller can change all his products’ queue duration </w:t>
+      </w:r>
+      <w:proofErr w:type="spellStart"/>
+      <w:r>
+        <w:t>anytime</w:t>
+      </w:r>
+      <w:proofErr w:type="spellEnd"/>
+      <w:r>
+        <w:t xml:space="preserve"> before the queue is closed.</w:t>
+      </w:r>
+    </w:p>
+    <w:p>
+      <w:pPr>
+        <w:numPr>
+          <w:ilvl w:val="0"/>
+          <w:numId w:val="1"/>
+        </w:numPr>
+      </w:pPr>
+      <w:r>
+        <w:t xml:space="preserve">Buyers can drop the product and leave its queue </w:t>
+      </w:r>
+      <w:proofErr w:type="spellStart"/>
+      <w:r>
+        <w:t>anytime</w:t>
+      </w:r>
+      <w:proofErr w:type="spellEnd"/>
+      <w:r>
+        <w:t xml:space="preserve"> before its queue closes.</w:t>
       </w:r>
     </w:p>
     <w:p>
@@ -774,6 +851,7 @@
         </w:numPr>
       </w:pPr>
       <w:r>
+        <w:lastRenderedPageBreak/>
         <w:t>Once a product receives at least 1 buyer, a group chat for that particular product is created.</w:t>
       </w:r>
     </w:p>
@@ -785,7 +863,6 @@
         </w:numPr>
       </w:pPr>
       <w:r>
-        <w:lastRenderedPageBreak/>
         <w:t>Once a group chat for a product is created, all existing buyers and the seller of that particular product is added into the group chat.</w:t>
       </w:r>
     </w:p>
@@ -1031,7 +1108,15 @@
         </w:numPr>
       </w:pPr>
       <w:r>
-        <w:t>These pins will be differentiated by color to represent the 4 types of users below</w:t>
+        <w:t xml:space="preserve">These pins will be differentiated by </w:t>
+      </w:r>
+      <w:proofErr w:type="spellStart"/>
+      <w:r>
+        <w:t>color</w:t>
+      </w:r>
+      <w:proofErr w:type="spellEnd"/>
+      <w:r>
+        <w:t xml:space="preserve"> to represent the 4 types of users below</w:t>
       </w:r>
     </w:p>
     <w:p>

</xml_diff>